<commit_message>
footer arreglat amb estils
</commit_message>
<xml_diff>
--- a/Documents/PAC_3_Eines_html_II_emirallesse.docx
+++ b/Documents/PAC_3_Eines_html_II_emirallesse.docx
@@ -4521,9 +4521,297 @@
       <w:pPr>
         <w:jc w:val="both"/>
         <w:rPr>
+          <w:rFonts w:ascii="Segoe UI" w:hAnsi="Segoe UI" w:cs="Segoe UI"/>
+          <w:color w:val="374151"/>
+        </w:rPr>
+      </w:pPr>
+      <w:r>
+        <w:lastRenderedPageBreak/>
+        <w:br/>
+      </w:r>
+      <w:r>
+        <w:rPr>
+          <w:rFonts w:ascii="Segoe UI" w:hAnsi="Segoe UI" w:cs="Segoe UI"/>
+          <w:color w:val="374151"/>
+        </w:rPr>
+        <w:t xml:space="preserve">Les </w:t>
+      </w:r>
+      <w:proofErr w:type="spellStart"/>
+      <w:r>
+        <w:rPr>
+          <w:rFonts w:ascii="Segoe UI" w:hAnsi="Segoe UI" w:cs="Segoe UI"/>
+          <w:color w:val="374151"/>
+        </w:rPr>
+        <w:t>diferències</w:t>
+      </w:r>
+      <w:proofErr w:type="spellEnd"/>
+      <w:r>
+        <w:rPr>
+          <w:rFonts w:ascii="Segoe UI" w:hAnsi="Segoe UI" w:cs="Segoe UI"/>
+          <w:color w:val="374151"/>
+        </w:rPr>
+        <w:t xml:space="preserve"> entre </w:t>
+      </w:r>
+      <w:proofErr w:type="spellStart"/>
+      <w:r>
+        <w:rPr>
+          <w:rFonts w:ascii="Segoe UI" w:hAnsi="Segoe UI" w:cs="Segoe UI"/>
+          <w:color w:val="374151"/>
+        </w:rPr>
+        <w:t>l'enfocament</w:t>
+      </w:r>
+      <w:proofErr w:type="spellEnd"/>
+      <w:r>
+        <w:rPr>
+          <w:rFonts w:ascii="Segoe UI" w:hAnsi="Segoe UI" w:cs="Segoe UI"/>
+          <w:color w:val="374151"/>
+        </w:rPr>
+        <w:t xml:space="preserve"> CSS </w:t>
+      </w:r>
+      <w:proofErr w:type="spellStart"/>
+      <w:r>
+        <w:rPr>
+          <w:rFonts w:ascii="Segoe UI" w:hAnsi="Segoe UI" w:cs="Segoe UI"/>
+          <w:color w:val="374151"/>
+        </w:rPr>
+        <w:t>semàntic</w:t>
+      </w:r>
+      <w:proofErr w:type="spellEnd"/>
+      <w:r>
+        <w:rPr>
+          <w:rFonts w:ascii="Segoe UI" w:hAnsi="Segoe UI" w:cs="Segoe UI"/>
+          <w:color w:val="374151"/>
+        </w:rPr>
+        <w:t xml:space="preserve"> i </w:t>
+      </w:r>
+      <w:proofErr w:type="spellStart"/>
+      <w:r>
+        <w:rPr>
+          <w:rFonts w:ascii="Segoe UI" w:hAnsi="Segoe UI" w:cs="Segoe UI"/>
+          <w:color w:val="374151"/>
+        </w:rPr>
+        <w:t>l'enfocament</w:t>
+      </w:r>
+      <w:proofErr w:type="spellEnd"/>
+      <w:r>
+        <w:rPr>
+          <w:rFonts w:ascii="Segoe UI" w:hAnsi="Segoe UI" w:cs="Segoe UI"/>
+          <w:color w:val="374151"/>
+        </w:rPr>
+        <w:t xml:space="preserve"> </w:t>
+      </w:r>
+      <w:proofErr w:type="spellStart"/>
+      <w:r>
+        <w:rPr>
+          <w:rFonts w:ascii="Segoe UI" w:hAnsi="Segoe UI" w:cs="Segoe UI"/>
+          <w:color w:val="374151"/>
+        </w:rPr>
+        <w:t>d'utilitats</w:t>
+      </w:r>
+      <w:proofErr w:type="spellEnd"/>
+      <w:r>
+        <w:rPr>
+          <w:rFonts w:ascii="Segoe UI" w:hAnsi="Segoe UI" w:cs="Segoe UI"/>
+          <w:color w:val="374151"/>
+        </w:rPr>
+        <w:t xml:space="preserve"> (</w:t>
+      </w:r>
+      <w:proofErr w:type="spellStart"/>
+      <w:r>
+        <w:rPr>
+          <w:rFonts w:ascii="Segoe UI" w:hAnsi="Segoe UI" w:cs="Segoe UI"/>
+          <w:color w:val="374151"/>
+        </w:rPr>
+        <w:t>com</w:t>
+      </w:r>
+      <w:proofErr w:type="spellEnd"/>
+      <w:r>
+        <w:rPr>
+          <w:rFonts w:ascii="Segoe UI" w:hAnsi="Segoe UI" w:cs="Segoe UI"/>
+          <w:color w:val="374151"/>
+        </w:rPr>
+        <w:t xml:space="preserve"> </w:t>
+      </w:r>
+      <w:proofErr w:type="spellStart"/>
+      <w:r>
+        <w:rPr>
+          <w:rFonts w:ascii="Segoe UI" w:hAnsi="Segoe UI" w:cs="Segoe UI"/>
+          <w:color w:val="374151"/>
+        </w:rPr>
+        <w:t>Atomic</w:t>
+      </w:r>
+      <w:proofErr w:type="spellEnd"/>
+      <w:r>
+        <w:rPr>
+          <w:rFonts w:ascii="Segoe UI" w:hAnsi="Segoe UI" w:cs="Segoe UI"/>
+          <w:color w:val="374151"/>
+        </w:rPr>
+        <w:t xml:space="preserve"> CSS o </w:t>
+      </w:r>
+      <w:proofErr w:type="spellStart"/>
+      <w:r>
+        <w:rPr>
+          <w:rFonts w:ascii="Segoe UI" w:hAnsi="Segoe UI" w:cs="Segoe UI"/>
+          <w:color w:val="374151"/>
+        </w:rPr>
+        <w:t>Tailwind</w:t>
+      </w:r>
+      <w:proofErr w:type="spellEnd"/>
+      <w:r>
+        <w:rPr>
+          <w:rFonts w:ascii="Segoe UI" w:hAnsi="Segoe UI" w:cs="Segoe UI"/>
+          <w:color w:val="374151"/>
+        </w:rPr>
+        <w:t xml:space="preserve"> CSS) </w:t>
+      </w:r>
+      <w:proofErr w:type="spellStart"/>
+      <w:r>
+        <w:rPr>
+          <w:rFonts w:ascii="Segoe UI" w:hAnsi="Segoe UI" w:cs="Segoe UI"/>
+          <w:color w:val="374151"/>
+        </w:rPr>
+        <w:t>són</w:t>
+      </w:r>
+      <w:proofErr w:type="spellEnd"/>
+      <w:r>
+        <w:rPr>
+          <w:rFonts w:ascii="Segoe UI" w:hAnsi="Segoe UI" w:cs="Segoe UI"/>
+          <w:color w:val="374151"/>
+        </w:rPr>
+        <w:t xml:space="preserve"> significatives </w:t>
+      </w:r>
+      <w:proofErr w:type="spellStart"/>
+      <w:r>
+        <w:rPr>
+          <w:rFonts w:ascii="Segoe UI" w:hAnsi="Segoe UI" w:cs="Segoe UI"/>
+          <w:color w:val="374151"/>
+        </w:rPr>
+        <w:t>tant</w:t>
+      </w:r>
+      <w:proofErr w:type="spellEnd"/>
+      <w:r>
+        <w:rPr>
+          <w:rFonts w:ascii="Segoe UI" w:hAnsi="Segoe UI" w:cs="Segoe UI"/>
+          <w:color w:val="374151"/>
+        </w:rPr>
+        <w:t xml:space="preserve"> en el </w:t>
+      </w:r>
+      <w:proofErr w:type="spellStart"/>
+      <w:r>
+        <w:rPr>
+          <w:rFonts w:ascii="Segoe UI" w:hAnsi="Segoe UI" w:cs="Segoe UI"/>
+          <w:color w:val="374151"/>
+        </w:rPr>
+        <w:t>procés</w:t>
+      </w:r>
+      <w:proofErr w:type="spellEnd"/>
+      <w:r>
+        <w:rPr>
+          <w:rFonts w:ascii="Segoe UI" w:hAnsi="Segoe UI" w:cs="Segoe UI"/>
+          <w:color w:val="374151"/>
+        </w:rPr>
+        <w:t xml:space="preserve"> de </w:t>
+      </w:r>
+      <w:proofErr w:type="spellStart"/>
+      <w:r>
+        <w:rPr>
+          <w:rFonts w:ascii="Segoe UI" w:hAnsi="Segoe UI" w:cs="Segoe UI"/>
+          <w:color w:val="374151"/>
+        </w:rPr>
+        <w:t>desenvolupament</w:t>
+      </w:r>
+      <w:proofErr w:type="spellEnd"/>
+      <w:r>
+        <w:rPr>
+          <w:rFonts w:ascii="Segoe UI" w:hAnsi="Segoe UI" w:cs="Segoe UI"/>
+          <w:color w:val="374151"/>
+        </w:rPr>
+        <w:t xml:space="preserve"> </w:t>
+      </w:r>
+      <w:proofErr w:type="spellStart"/>
+      <w:r>
+        <w:rPr>
+          <w:rFonts w:ascii="Segoe UI" w:hAnsi="Segoe UI" w:cs="Segoe UI"/>
+          <w:color w:val="374151"/>
+        </w:rPr>
+        <w:t>com</w:t>
+      </w:r>
+      <w:proofErr w:type="spellEnd"/>
+      <w:r>
+        <w:rPr>
+          <w:rFonts w:ascii="Segoe UI" w:hAnsi="Segoe UI" w:cs="Segoe UI"/>
+          <w:color w:val="374151"/>
+        </w:rPr>
+        <w:t xml:space="preserve"> en </w:t>
+      </w:r>
+      <w:proofErr w:type="spellStart"/>
+      <w:r>
+        <w:rPr>
+          <w:rFonts w:ascii="Segoe UI" w:hAnsi="Segoe UI" w:cs="Segoe UI"/>
+          <w:color w:val="374151"/>
+        </w:rPr>
+        <w:t>l'estructura</w:t>
+      </w:r>
+      <w:proofErr w:type="spellEnd"/>
+      <w:r>
+        <w:rPr>
+          <w:rFonts w:ascii="Segoe UI" w:hAnsi="Segoe UI" w:cs="Segoe UI"/>
+          <w:color w:val="374151"/>
+        </w:rPr>
+        <w:t xml:space="preserve"> del </w:t>
+      </w:r>
+      <w:proofErr w:type="spellStart"/>
+      <w:r>
+        <w:rPr>
+          <w:rFonts w:ascii="Segoe UI" w:hAnsi="Segoe UI" w:cs="Segoe UI"/>
+          <w:color w:val="374151"/>
+        </w:rPr>
+        <w:t>codi</w:t>
+      </w:r>
+      <w:proofErr w:type="spellEnd"/>
+      <w:r>
+        <w:rPr>
+          <w:rFonts w:ascii="Segoe UI" w:hAnsi="Segoe UI" w:cs="Segoe UI"/>
+          <w:color w:val="374151"/>
+        </w:rPr>
+        <w:t xml:space="preserve">. </w:t>
+      </w:r>
+    </w:p>
+    <w:p>
+      <w:pPr>
+        <w:jc w:val="both"/>
+        <w:rPr>
           <w:noProof/>
         </w:rPr>
       </w:pPr>
+      <w:r>
+        <w:rPr>
+          <w:noProof/>
+        </w:rPr>
+        <w:t>L'enfocament CSS semàntic utilitza noms de classes basats en la funció o el contingut i agrupa múltiples propietats d'estil, resultant en menys classes per element i facilitant la personalització. No obstant això, això pot conduir a estils duplicats i complicar el manteniment en projectes grans. D'altra banda, el CSS d'utilitats es basa en classes atòmiques que representen propietats individuals, incrementant la reusabilitat i promocionant la coherència de disseny, tot i que pot fer que l'HTML sigui menys llegible i requereixi una major comprensió de com combinar aquestes classes.</w:t>
+      </w:r>
+    </w:p>
+    <w:p>
+      <w:pPr>
+        <w:jc w:val="both"/>
+        <w:rPr>
+          <w:noProof/>
+        </w:rPr>
+      </w:pPr>
+    </w:p>
+    <w:p>
+      <w:pPr>
+        <w:jc w:val="both"/>
+        <w:rPr>
+          <w:noProof/>
+        </w:rPr>
+      </w:pPr>
+      <w:r>
+        <w:rPr>
+          <w:noProof/>
+        </w:rPr>
+        <w:t>L'ús de llibreries de components contrasta amb les llibreries d'utilitats en que les primeres ofereixen components predefinits amb menys flexibilitat de personalització, mentre que les segones permeten una construcció més granular i directa dels components. La selecció de classes i components a extreure es basa en factors com la reusabilitat, la complexitat i la necessitat de coherència en el disseny. La decisió depèn de l'objectiu del projecte i les preferències de desenvolupament.</w:t>
+      </w:r>
     </w:p>
     <w:p>
       <w:pPr>
@@ -4792,6 +5080,7 @@
         <w:rPr>
           <w:noProof/>
         </w:rPr>
+        <w:lastRenderedPageBreak/>
         <w:drawing>
           <wp:inline distT="0" distB="0" distL="0" distR="0" wp14:anchorId="2973F1BF" wp14:editId="600E00E7">
             <wp:extent cx="4010025" cy="3086738"/>
@@ -5054,7 +5343,6 @@
         <w:rPr>
           <w:noProof/>
         </w:rPr>
-        <w:lastRenderedPageBreak/>
         <w:drawing>
           <wp:inline distT="0" distB="0" distL="0" distR="0" wp14:anchorId="144599ED" wp14:editId="4D2EE42D">
             <wp:extent cx="5400040" cy="1645285"/>
@@ -5256,6 +5544,7 @@
         <w:rPr>
           <w:noProof/>
         </w:rPr>
+        <w:lastRenderedPageBreak/>
         <w:drawing>
           <wp:inline distT="0" distB="0" distL="0" distR="0" wp14:anchorId="77F9C257" wp14:editId="43A178F1">
             <wp:extent cx="4495800" cy="2347818"/>
@@ -5330,7 +5619,6 @@
         <w:rPr>
           <w:noProof/>
         </w:rPr>
-        <w:lastRenderedPageBreak/>
         <w:drawing>
           <wp:inline distT="0" distB="0" distL="0" distR="0" wp14:anchorId="24A9A0C6" wp14:editId="1A89A300">
             <wp:extent cx="2362200" cy="2592476"/>
@@ -5488,6 +5776,7 @@
         <w:rPr>
           <w:noProof/>
         </w:rPr>
+        <w:lastRenderedPageBreak/>
         <w:drawing>
           <wp:inline distT="0" distB="0" distL="0" distR="0" wp14:anchorId="2D3EED06" wp14:editId="6217D798">
             <wp:extent cx="4686300" cy="2192157"/>
@@ -5709,7 +5998,6 @@
           <w:szCs w:val="24"/>
           <w:lang w:val="ca-ES"/>
         </w:rPr>
-        <w:lastRenderedPageBreak/>
         <w:t>Header</w:t>
       </w:r>
       <w:proofErr w:type="spellEnd"/>
@@ -6188,6 +6476,7 @@
           <w:u w:val="single"/>
           <w:lang w:val="ca-ES"/>
         </w:rPr>
+        <w:lastRenderedPageBreak/>
         <w:t>Article:</w:t>
       </w:r>
     </w:p>

</xml_diff>